<commit_message>
Report Added for expirment 5
</commit_message>
<xml_diff>
--- a/Report.docx
+++ b/Report.docx
@@ -1,6 +1,6 @@
 
 <file path=word/document.xml><?xml version="1.0" encoding="utf-8"?>
-<w:document xmlns:wpc="http://schemas.microsoft.com/office/word/2010/wordprocessingCanvas" xmlns:cx="http://schemas.microsoft.com/office/drawing/2014/chartex" xmlns:cx1="http://schemas.microsoft.com/office/drawing/2015/9/8/chartex" xmlns:cx2="http://schemas.microsoft.com/office/drawing/2015/10/21/chartex" xmlns:cx3="http://schemas.microsoft.com/office/drawing/2016/5/9/chartex" xmlns:cx4="http://schemas.microsoft.com/office/drawing/2016/5/10/chartex" xmlns:cx5="http://schemas.microsoft.com/office/drawing/2016/5/11/chartex" xmlns:cx6="http://schemas.microsoft.com/office/drawing/2016/5/12/chartex" xmlns:cx7="http://schemas.microsoft.com/office/drawing/2016/5/13/chartex" xmlns:cx8="http://schemas.microsoft.com/office/drawing/2016/5/14/chartex" xmlns:mc="http://schemas.openxmlformats.org/markup-compatibility/2006" xmlns:aink="http://schemas.microsoft.com/office/drawing/2016/ink" xmlns:am3d="http://schemas.microsoft.com/office/drawing/2017/model3d" xmlns:o="urn:schemas-microsoft-com:office:office" xmlns:r="http://schemas.openxmlformats.org/officeDocument/2006/relationships" xmlns:m="http://schemas.openxmlformats.org/officeDocument/2006/math" xmlns:v="urn:schemas-microsoft-com:vml" xmlns:wp14="http://schemas.microsoft.com/office/word/2010/wordprocessingDrawing" xmlns:wp="http://schemas.openxmlformats.org/drawingml/2006/wordprocessingDrawing" xmlns:w10="urn:schemas-microsoft-com:office:word" xmlns:w="http://schemas.openxmlformats.org/wordprocessingml/2006/main" xmlns:w14="http://schemas.microsoft.com/office/word/2010/wordml" xmlns:w15="http://schemas.microsoft.com/office/word/2012/wordml" xmlns:w16cid="http://schemas.microsoft.com/office/word/2016/wordml/cid" xmlns:w16se="http://schemas.microsoft.com/office/word/2015/wordml/symex" xmlns:wpg="http://schemas.microsoft.com/office/word/2010/wordprocessingGroup" xmlns:wpi="http://schemas.microsoft.com/office/word/2010/wordprocessingInk" xmlns:wne="http://schemas.microsoft.com/office/word/2006/wordml" xmlns:wps="http://schemas.microsoft.com/office/word/2010/wordprocessingShape" mc:Ignorable="w14 w15 w16se w16cid wp14">
+<w:document xmlns:wpc="http://schemas.microsoft.com/office/word/2010/wordprocessingCanvas" xmlns:cx="http://schemas.microsoft.com/office/drawing/2014/chartex" xmlns:mc="http://schemas.openxmlformats.org/markup-compatibility/2006" xmlns:o="urn:schemas-microsoft-com:office:office" xmlns:r="http://schemas.openxmlformats.org/officeDocument/2006/relationships" xmlns:m="http://schemas.openxmlformats.org/officeDocument/2006/math" xmlns:v="urn:schemas-microsoft-com:vml" xmlns:wp14="http://schemas.microsoft.com/office/word/2010/wordprocessingDrawing" xmlns:wp="http://schemas.openxmlformats.org/drawingml/2006/wordprocessingDrawing" xmlns:w10="urn:schemas-microsoft-com:office:word" xmlns:w="http://schemas.openxmlformats.org/wordprocessingml/2006/main" xmlns:w14="http://schemas.microsoft.com/office/word/2010/wordml" xmlns:w15="http://schemas.microsoft.com/office/word/2012/wordml" xmlns:w16se="http://schemas.microsoft.com/office/word/2015/wordml/symex" xmlns:wpg="http://schemas.microsoft.com/office/word/2010/wordprocessingGroup" xmlns:wpi="http://schemas.microsoft.com/office/word/2010/wordprocessingInk" xmlns:wne="http://schemas.microsoft.com/office/word/2006/wordml" xmlns:wps="http://schemas.microsoft.com/office/word/2010/wordprocessingShape" mc:Ignorable="w14 w15 w16se wp14">
   <w:body>
     <w:p>
       <w:pPr>
@@ -182,7 +182,27 @@
           <w:sz w:val="32"/>
           <w:szCs w:val="32"/>
         </w:rPr>
-        <w:t xml:space="preserve"> Hesham Saber    </w:t>
+        <w:t xml:space="preserve"> </w:t>
+      </w:r>
+      <w:proofErr w:type="spellStart"/>
+      <w:r>
+        <w:rPr>
+          <w:rFonts w:eastAsia="Times New Roman" w:cstheme="minorHAnsi"/>
+          <w:color w:val="222222"/>
+          <w:sz w:val="32"/>
+          <w:szCs w:val="32"/>
+        </w:rPr>
+        <w:t>Hesham</w:t>
+      </w:r>
+      <w:proofErr w:type="spellEnd"/>
+      <w:r>
+        <w:rPr>
+          <w:rFonts w:eastAsia="Times New Roman" w:cstheme="minorHAnsi"/>
+          <w:color w:val="222222"/>
+          <w:sz w:val="32"/>
+          <w:szCs w:val="32"/>
+        </w:rPr>
+        <w:t xml:space="preserve"> Saber    </w:t>
       </w:r>
       <w:r>
         <w:rPr>
@@ -331,7 +351,27 @@
           <w:sz w:val="32"/>
           <w:szCs w:val="32"/>
         </w:rPr>
-        <w:t xml:space="preserve"> Barakat               </w:t>
+        <w:t xml:space="preserve"> </w:t>
+      </w:r>
+      <w:proofErr w:type="spellStart"/>
+      <w:r>
+        <w:rPr>
+          <w:rFonts w:eastAsia="Times New Roman" w:cstheme="minorHAnsi"/>
+          <w:color w:val="222222"/>
+          <w:sz w:val="32"/>
+          <w:szCs w:val="32"/>
+        </w:rPr>
+        <w:t>Barakat</w:t>
+      </w:r>
+      <w:proofErr w:type="spellEnd"/>
+      <w:r>
+        <w:rPr>
+          <w:rFonts w:eastAsia="Times New Roman" w:cstheme="minorHAnsi"/>
+          <w:color w:val="222222"/>
+          <w:sz w:val="32"/>
+          <w:szCs w:val="32"/>
+        </w:rPr>
+        <w:t>               </w:t>
       </w:r>
       <w:r>
         <w:rPr>
@@ -569,7 +609,6 @@
       <w:r>
         <w:rPr>
           <w:noProof/>
-          <w:lang w:bidi="ar-EG"/>
         </w:rPr>
         <w:drawing>
           <wp:inline distT="0" distB="0" distL="0" distR="0">
@@ -822,15 +861,7 @@
           <w:szCs w:val="40"/>
           <w:lang w:bidi="ar-EG"/>
         </w:rPr>
-        <w:t>2</w:t>
-      </w:r>
-      <w:r>
-        <w:rPr>
-          <w:sz w:val="40"/>
-          <w:szCs w:val="40"/>
-          <w:lang w:bidi="ar-EG"/>
-        </w:rPr>
-        <w:t xml:space="preserve">: </w:t>
+        <w:t xml:space="preserve">2: </w:t>
       </w:r>
       <w:r>
         <w:rPr>
@@ -984,8 +1015,6 @@
         </w:rPr>
         <w:t>.</w:t>
       </w:r>
-      <w:bookmarkStart w:id="0" w:name="_GoBack"/>
-      <w:bookmarkEnd w:id="0"/>
     </w:p>
     <w:p>
       <w:pPr>
@@ -1102,35 +1131,548 @@
     </w:p>
     <w:p>
       <w:pPr>
-        <w:tabs>
-          <w:tab w:val="left" w:pos="3404"/>
-        </w:tabs>
-        <w:rPr>
-          <w:lang w:bidi="ar-EG"/>
-        </w:rPr>
-      </w:pPr>
-    </w:p>
-    <w:p>
-      <w:pPr>
-        <w:rPr>
-          <w:lang w:bidi="ar-EG"/>
-        </w:rPr>
-      </w:pPr>
-    </w:p>
-    <w:p>
-      <w:pPr>
-        <w:rPr>
-          <w:lang w:bidi="ar-EG"/>
-        </w:rPr>
-      </w:pPr>
-    </w:p>
-    <w:p>
-      <w:pPr>
-        <w:rPr>
+        <w:pStyle w:val="Heading1"/>
+        <w:rPr>
+          <w:sz w:val="40"/>
+          <w:szCs w:val="40"/>
+          <w:lang w:bidi="ar-EG"/>
+        </w:rPr>
+      </w:pPr>
+      <w:r>
+        <w:rPr>
+          <w:sz w:val="40"/>
+          <w:szCs w:val="40"/>
+          <w:lang w:bidi="ar-EG"/>
+        </w:rPr>
+        <w:t xml:space="preserve">Experiment 5: Delta – Modulation types </w:t>
+      </w:r>
+    </w:p>
+    <w:p>
+      <w:pPr>
+        <w:rPr>
+          <w:lang w:bidi="ar-EG"/>
+        </w:rPr>
+      </w:pPr>
+      <w:r>
+        <w:rPr>
+          <w:lang w:bidi="ar-EG"/>
+        </w:rPr>
+        <w:t xml:space="preserve">For the following figures (Delta =0.3, Fs=200*10^3, low pass filter of order =32 and cutoff </w:t>
+      </w:r>
+      <w:proofErr w:type="spellStart"/>
+      <w:r>
+        <w:rPr>
+          <w:lang w:bidi="ar-EG"/>
+        </w:rPr>
+        <w:t>freq</w:t>
+      </w:r>
+      <w:proofErr w:type="spellEnd"/>
+      <w:r>
+        <w:rPr>
+          <w:lang w:bidi="ar-EG"/>
+        </w:rPr>
+        <w:t>=1000Hz)</w:t>
+      </w:r>
+    </w:p>
+    <w:p>
+      <w:pPr>
+        <w:pStyle w:val="ListParagraph"/>
+        <w:numPr>
+          <w:ilvl w:val="0"/>
+          <w:numId w:val="2"/>
+        </w:numPr>
+        <w:rPr>
+          <w:lang w:bidi="ar-EG"/>
+        </w:rPr>
+      </w:pPr>
+      <w:r>
+        <w:rPr>
+          <w:lang w:bidi="ar-EG"/>
+        </w:rPr>
+        <w:t>Sine wave modulation.</w:t>
+      </w:r>
+    </w:p>
+    <w:p>
+      <w:pPr>
+        <w:rPr>
+          <w:lang w:bidi="ar-EG"/>
+        </w:rPr>
+      </w:pPr>
+      <w:r>
+        <w:rPr>
+          <w:noProof/>
           <w:rtl/>
-          <w:lang w:bidi="ar-EG"/>
-        </w:rPr>
-      </w:pPr>
+        </w:rPr>
+        <w:drawing>
+          <wp:inline distT="0" distB="0" distL="0" distR="0">
+            <wp:extent cx="5220152" cy="4023709"/>
+            <wp:effectExtent l="0" t="0" r="0" b="0"/>
+            <wp:docPr id="2" name="Picture 2"/>
+            <wp:cNvGraphicFramePr>
+              <a:graphicFrameLocks xmlns:a="http://schemas.openxmlformats.org/drawingml/2006/main" noChangeAspect="1"/>
+            </wp:cNvGraphicFramePr>
+            <a:graphic xmlns:a="http://schemas.openxmlformats.org/drawingml/2006/main">
+              <a:graphicData uri="http://schemas.openxmlformats.org/drawingml/2006/picture">
+                <pic:pic xmlns:pic="http://schemas.openxmlformats.org/drawingml/2006/picture">
+                  <pic:nvPicPr>
+                    <pic:cNvPr id="2" name="sinewave.PNG"/>
+                    <pic:cNvPicPr/>
+                  </pic:nvPicPr>
+                  <pic:blipFill>
+                    <a:blip r:embed="rId9">
+                      <a:extLst>
+                        <a:ext uri="{28A0092B-C50C-407E-A947-70E740481C1C}">
+                          <a14:useLocalDpi xmlns:a14="http://schemas.microsoft.com/office/drawing/2010/main" val="0"/>
+                        </a:ext>
+                      </a:extLst>
+                    </a:blip>
+                    <a:stretch>
+                      <a:fillRect/>
+                    </a:stretch>
+                  </pic:blipFill>
+                  <pic:spPr>
+                    <a:xfrm>
+                      <a:off x="0" y="0"/>
+                      <a:ext cx="5220152" cy="4023709"/>
+                    </a:xfrm>
+                    <a:prstGeom prst="rect">
+                      <a:avLst/>
+                    </a:prstGeom>
+                  </pic:spPr>
+                </pic:pic>
+              </a:graphicData>
+            </a:graphic>
+          </wp:inline>
+        </w:drawing>
+      </w:r>
+    </w:p>
+    <w:p>
+      <w:pPr>
+        <w:rPr>
+          <w:lang w:bidi="ar-EG"/>
+        </w:rPr>
+      </w:pPr>
+    </w:p>
+    <w:p>
+      <w:pPr>
+        <w:rPr>
+          <w:lang w:bidi="ar-EG"/>
+        </w:rPr>
+      </w:pPr>
+      <w:r>
+        <w:rPr>
+          <w:lang w:bidi="ar-EG"/>
+        </w:rPr>
+        <w:lastRenderedPageBreak/>
+        <w:t>2)Square wave modulation.</w:t>
+      </w:r>
+    </w:p>
+    <w:p>
+      <w:pPr>
+        <w:rPr>
+          <w:rtl/>
+          <w:lang w:bidi="ar-EG"/>
+        </w:rPr>
+      </w:pPr>
+      <w:r>
+        <w:rPr>
+          <w:noProof/>
+          <w:rtl/>
+        </w:rPr>
+        <w:drawing>
+          <wp:inline distT="0" distB="0" distL="0" distR="0">
+            <wp:extent cx="5661660" cy="3916679"/>
+            <wp:effectExtent l="0" t="0" r="0" b="8255"/>
+            <wp:docPr id="6" name="Picture 6"/>
+            <wp:cNvGraphicFramePr>
+              <a:graphicFrameLocks xmlns:a="http://schemas.openxmlformats.org/drawingml/2006/main" noChangeAspect="1"/>
+            </wp:cNvGraphicFramePr>
+            <a:graphic xmlns:a="http://schemas.openxmlformats.org/drawingml/2006/main">
+              <a:graphicData uri="http://schemas.openxmlformats.org/drawingml/2006/picture">
+                <pic:pic xmlns:pic="http://schemas.openxmlformats.org/drawingml/2006/picture">
+                  <pic:nvPicPr>
+                    <pic:cNvPr id="6" name="sqaurewave.PNG"/>
+                    <pic:cNvPicPr/>
+                  </pic:nvPicPr>
+                  <pic:blipFill>
+                    <a:blip r:embed="rId10">
+                      <a:extLst>
+                        <a:ext uri="{28A0092B-C50C-407E-A947-70E740481C1C}">
+                          <a14:useLocalDpi xmlns:a14="http://schemas.microsoft.com/office/drawing/2010/main" val="0"/>
+                        </a:ext>
+                      </a:extLst>
+                    </a:blip>
+                    <a:stretch>
+                      <a:fillRect/>
+                    </a:stretch>
+                  </pic:blipFill>
+                  <pic:spPr>
+                    <a:xfrm>
+                      <a:off x="0" y="0"/>
+                      <a:ext cx="5692479" cy="3937999"/>
+                    </a:xfrm>
+                    <a:prstGeom prst="rect">
+                      <a:avLst/>
+                    </a:prstGeom>
+                  </pic:spPr>
+                </pic:pic>
+              </a:graphicData>
+            </a:graphic>
+          </wp:inline>
+        </w:drawing>
+      </w:r>
+    </w:p>
+    <w:p>
+      <w:pPr>
+        <w:rPr>
+          <w:lang w:bidi="ar-EG"/>
+        </w:rPr>
+      </w:pPr>
+      <w:r>
+        <w:rPr>
+          <w:lang w:bidi="ar-EG"/>
+        </w:rPr>
+        <w:t>3)DC voltage</w:t>
+      </w:r>
+    </w:p>
+    <w:p>
+      <w:pPr>
+        <w:rPr>
+          <w:lang w:bidi="ar-EG"/>
+        </w:rPr>
+      </w:pPr>
+      <w:r>
+        <w:rPr>
+          <w:noProof/>
+          <w:rtl/>
+        </w:rPr>
+        <w:drawing>
+          <wp:inline distT="0" distB="0" distL="0" distR="0">
+            <wp:extent cx="5669280" cy="3931920"/>
+            <wp:effectExtent l="0" t="0" r="7620" b="0"/>
+            <wp:docPr id="7" name="Picture 7"/>
+            <wp:cNvGraphicFramePr>
+              <a:graphicFrameLocks xmlns:a="http://schemas.openxmlformats.org/drawingml/2006/main" noChangeAspect="1"/>
+            </wp:cNvGraphicFramePr>
+            <a:graphic xmlns:a="http://schemas.openxmlformats.org/drawingml/2006/main">
+              <a:graphicData uri="http://schemas.openxmlformats.org/drawingml/2006/picture">
+                <pic:pic xmlns:pic="http://schemas.openxmlformats.org/drawingml/2006/picture">
+                  <pic:nvPicPr>
+                    <pic:cNvPr id="7" name="Dc signal.PNG"/>
+                    <pic:cNvPicPr/>
+                  </pic:nvPicPr>
+                  <pic:blipFill>
+                    <a:blip r:embed="rId11">
+                      <a:extLst>
+                        <a:ext uri="{28A0092B-C50C-407E-A947-70E740481C1C}">
+                          <a14:useLocalDpi xmlns:a14="http://schemas.microsoft.com/office/drawing/2010/main" val="0"/>
+                        </a:ext>
+                      </a:extLst>
+                    </a:blip>
+                    <a:stretch>
+                      <a:fillRect/>
+                    </a:stretch>
+                  </pic:blipFill>
+                  <pic:spPr>
+                    <a:xfrm>
+                      <a:off x="0" y="0"/>
+                      <a:ext cx="5669773" cy="3932262"/>
+                    </a:xfrm>
+                    <a:prstGeom prst="rect">
+                      <a:avLst/>
+                    </a:prstGeom>
+                  </pic:spPr>
+                </pic:pic>
+              </a:graphicData>
+            </a:graphic>
+          </wp:inline>
+        </w:drawing>
+      </w:r>
+    </w:p>
+    <w:p>
+      <w:pPr>
+        <w:rPr>
+          <w:lang w:bidi="ar-EG"/>
+        </w:rPr>
+      </w:pPr>
+    </w:p>
+    <w:p>
+      <w:pPr>
+        <w:rPr>
+          <w:b/>
+          <w:bCs/>
+          <w:u w:val="single"/>
+          <w:lang w:bidi="ar-EG"/>
+        </w:rPr>
+      </w:pPr>
+    </w:p>
+    <w:p>
+      <w:pPr>
+        <w:rPr>
+          <w:b/>
+          <w:bCs/>
+          <w:u w:val="single"/>
+          <w:lang w:bidi="ar-EG"/>
+        </w:rPr>
+      </w:pPr>
+      <w:r>
+        <w:rPr>
+          <w:b/>
+          <w:bCs/>
+          <w:u w:val="single"/>
+          <w:lang w:bidi="ar-EG"/>
+        </w:rPr>
+        <w:lastRenderedPageBreak/>
+        <w:t>Comment:</w:t>
+      </w:r>
+    </w:p>
+    <w:p>
+      <w:pPr>
+        <w:rPr>
+          <w:lang w:bidi="ar-EG"/>
+        </w:rPr>
+      </w:pPr>
+      <w:r>
+        <w:rPr>
+          <w:lang w:bidi="ar-EG"/>
+        </w:rPr>
+        <w:t xml:space="preserve">As seen above, the lowest error is that of the sine wave, this is because in the case of the DC voltage granular noise is introduced and in the case of </w:t>
+      </w:r>
+      <w:r>
+        <w:rPr>
+          <w:lang w:bidi="ar-EG"/>
+        </w:rPr>
+        <w:t>square wave as well the granular noise will affect the signal as it stays constant then gets affected by the slope overload when it decreases from one to zero in very small time.</w:t>
+      </w:r>
+    </w:p>
+    <w:p>
+      <w:pPr>
+        <w:rPr>
+          <w:b/>
+          <w:bCs/>
+          <w:u w:val="single"/>
+          <w:lang w:bidi="ar-EG"/>
+        </w:rPr>
+      </w:pPr>
+      <w:r>
+        <w:rPr>
+          <w:b/>
+          <w:bCs/>
+          <w:u w:val="single"/>
+          <w:lang w:bidi="ar-EG"/>
+        </w:rPr>
+        <w:t>How to overcome errors that result from delta modulation?</w:t>
+      </w:r>
+    </w:p>
+    <w:p>
+      <w:pPr>
+        <w:pStyle w:val="NormalWeb"/>
+        <w:numPr>
+          <w:ilvl w:val="0"/>
+          <w:numId w:val="3"/>
+        </w:numPr>
+        <w:spacing w:before="0" w:beforeAutospacing="0" w:after="150" w:afterAutospacing="0" w:line="360" w:lineRule="atLeast"/>
+        <w:rPr>
+          <w:rFonts w:asciiTheme="minorHAnsi" w:eastAsiaTheme="minorHAnsi" w:hAnsiTheme="minorHAnsi" w:cstheme="minorBidi"/>
+          <w:sz w:val="22"/>
+          <w:szCs w:val="22"/>
+          <w:lang w:bidi="ar-EG"/>
+        </w:rPr>
+      </w:pPr>
+      <w:r>
+        <w:rPr>
+          <w:rFonts w:asciiTheme="minorHAnsi" w:eastAsiaTheme="minorHAnsi" w:hAnsiTheme="minorHAnsi" w:cstheme="minorBidi"/>
+          <w:b/>
+          <w:bCs/>
+          <w:sz w:val="22"/>
+          <w:szCs w:val="22"/>
+          <w:lang w:bidi="ar-EG"/>
+        </w:rPr>
+        <w:t>Slope overload distortion</w:t>
+      </w:r>
+    </w:p>
+    <w:p>
+      <w:pPr>
+        <w:pStyle w:val="NormalWeb"/>
+        <w:spacing w:before="0" w:beforeAutospacing="0" w:after="150" w:afterAutospacing="0" w:line="360" w:lineRule="atLeast"/>
+        <w:ind w:left="630"/>
+        <w:rPr>
+          <w:rFonts w:asciiTheme="minorHAnsi" w:eastAsiaTheme="minorHAnsi" w:hAnsiTheme="minorHAnsi" w:cstheme="minorBidi"/>
+          <w:sz w:val="22"/>
+          <w:szCs w:val="22"/>
+          <w:lang w:bidi="ar-EG"/>
+        </w:rPr>
+      </w:pPr>
+      <w:r>
+        <w:rPr>
+          <w:rFonts w:asciiTheme="minorHAnsi" w:eastAsiaTheme="minorHAnsi" w:hAnsiTheme="minorHAnsi" w:cstheme="minorBidi"/>
+          <w:sz w:val="22"/>
+          <w:szCs w:val="22"/>
+          <w:lang w:bidi="ar-EG"/>
+        </w:rPr>
+        <w:t>This distortion arises because of large dynamic range of input signal. To reduce this error, the step size must be increased when slope of signal x(t) is high. Since the step size of delta modulator remains fixed, its maximum or minimum slopes occur along straight lines. Therefore, this modulator is known as Linear Delta Modulator (LDM).</w:t>
+      </w:r>
+    </w:p>
+    <w:p>
+      <w:pPr>
+        <w:pStyle w:val="NormalWeb"/>
+        <w:numPr>
+          <w:ilvl w:val="0"/>
+          <w:numId w:val="3"/>
+        </w:numPr>
+        <w:spacing w:before="0" w:beforeAutospacing="0" w:after="150" w:afterAutospacing="0" w:line="360" w:lineRule="atLeast"/>
+        <w:rPr>
+          <w:rFonts w:asciiTheme="minorHAnsi" w:eastAsiaTheme="minorHAnsi" w:hAnsiTheme="minorHAnsi" w:cstheme="minorBidi"/>
+          <w:sz w:val="22"/>
+          <w:szCs w:val="22"/>
+          <w:lang w:bidi="ar-EG"/>
+        </w:rPr>
+      </w:pPr>
+      <w:r>
+        <w:rPr>
+          <w:rFonts w:asciiTheme="minorHAnsi" w:eastAsiaTheme="minorHAnsi" w:hAnsiTheme="minorHAnsi" w:cstheme="minorBidi"/>
+          <w:b/>
+          <w:bCs/>
+          <w:sz w:val="22"/>
+          <w:szCs w:val="22"/>
+          <w:lang w:bidi="ar-EG"/>
+        </w:rPr>
+        <w:t>Granular noise</w:t>
+      </w:r>
+    </w:p>
+    <w:p>
+      <w:pPr>
+        <w:pStyle w:val="NormalWeb"/>
+        <w:spacing w:before="0" w:beforeAutospacing="0" w:after="150" w:afterAutospacing="0" w:line="360" w:lineRule="atLeast"/>
+        <w:ind w:left="720"/>
+        <w:rPr>
+          <w:rFonts w:asciiTheme="minorHAnsi" w:eastAsiaTheme="minorHAnsi" w:hAnsiTheme="minorHAnsi" w:cstheme="minorBidi"/>
+          <w:sz w:val="22"/>
+          <w:szCs w:val="22"/>
+          <w:lang w:bidi="ar-EG"/>
+        </w:rPr>
+      </w:pPr>
+      <w:r>
+        <w:rPr>
+          <w:rFonts w:asciiTheme="minorHAnsi" w:eastAsiaTheme="minorHAnsi" w:hAnsiTheme="minorHAnsi" w:cstheme="minorBidi"/>
+          <w:sz w:val="22"/>
+          <w:szCs w:val="22"/>
+          <w:lang w:bidi="ar-EG"/>
+        </w:rPr>
+        <w:t>Granular noise occurs when step size is too large compared to small variations in the input signal. This means that for very small variations in the input signal, the staircase signal is changed by large amount because of large step size. The error between the input and approximated signal is called granular noise. The solution to this problem is to make step size small. Adaptive Delta Modulation</w:t>
+      </w:r>
+    </w:p>
+    <w:p>
+      <w:pPr>
+        <w:pStyle w:val="NormalWeb"/>
+        <w:spacing w:before="0" w:beforeAutospacing="0" w:after="150" w:afterAutospacing="0" w:line="360" w:lineRule="atLeast"/>
+        <w:ind w:left="720"/>
+        <w:rPr>
+          <w:rFonts w:asciiTheme="minorHAnsi" w:eastAsiaTheme="minorHAnsi" w:hAnsiTheme="minorHAnsi" w:cstheme="minorBidi"/>
+          <w:sz w:val="22"/>
+          <w:szCs w:val="22"/>
+          <w:lang w:bidi="ar-EG"/>
+        </w:rPr>
+      </w:pPr>
+      <w:r>
+        <w:rPr>
+          <w:rFonts w:asciiTheme="minorHAnsi" w:eastAsiaTheme="minorHAnsi" w:hAnsiTheme="minorHAnsi" w:cstheme="minorBidi"/>
+          <w:sz w:val="22"/>
+          <w:szCs w:val="22"/>
+          <w:lang w:bidi="ar-EG"/>
+        </w:rPr>
+        <w:t>To overcome the quantization error due to slope overload distortion and granular noise, the step size (Δ) is made adaptive to variations in input signal x(t). Particularly in the step segment of the x(t</w:t>
+      </w:r>
+      <w:proofErr w:type="gramStart"/>
+      <w:r>
+        <w:rPr>
+          <w:rFonts w:asciiTheme="minorHAnsi" w:eastAsiaTheme="minorHAnsi" w:hAnsiTheme="minorHAnsi" w:cstheme="minorBidi"/>
+          <w:sz w:val="22"/>
+          <w:szCs w:val="22"/>
+          <w:lang w:bidi="ar-EG"/>
+        </w:rPr>
+        <w:t>) ,</w:t>
+      </w:r>
+      <w:proofErr w:type="gramEnd"/>
+      <w:r>
+        <w:rPr>
+          <w:rFonts w:asciiTheme="minorHAnsi" w:eastAsiaTheme="minorHAnsi" w:hAnsiTheme="minorHAnsi" w:cstheme="minorBidi"/>
+          <w:sz w:val="22"/>
+          <w:szCs w:val="22"/>
+          <w:lang w:bidi="ar-EG"/>
+        </w:rPr>
+        <w:t xml:space="preserve"> the step size is increased. Also, if the input is varying slowly, the step size is reduced. Then this method is known as Adaptive Delta Modulation (ADM). The adaptive delta modulators can take continuous changes in the step size or discrete changes in the step size</w:t>
+      </w:r>
+    </w:p>
+    <w:p>
+      <w:pPr>
+        <w:rPr>
+          <w:b/>
+          <w:bCs/>
+          <w:u w:val="single"/>
+          <w:rtl/>
+          <w:lang w:bidi="ar-EG"/>
+        </w:rPr>
+      </w:pPr>
+      <w:r>
+        <w:rPr>
+          <w:b/>
+          <w:bCs/>
+          <w:noProof/>
+          <w:u w:val="single"/>
+        </w:rPr>
+        <w:drawing>
+          <wp:anchor distT="0" distB="0" distL="114300" distR="114300" simplePos="0" relativeHeight="251658240" behindDoc="0" locked="0" layoutInCell="1" allowOverlap="1">
+            <wp:simplePos x="457200" y="5356860"/>
+            <wp:positionH relativeFrom="margin">
+              <wp:align>center</wp:align>
+            </wp:positionH>
+            <wp:positionV relativeFrom="margin">
+              <wp:align>bottom</wp:align>
+            </wp:positionV>
+            <wp:extent cx="3627120" cy="2667000"/>
+            <wp:effectExtent l="0" t="0" r="0" b="0"/>
+            <wp:wrapSquare wrapText="bothSides"/>
+            <wp:docPr id="8" name="Picture 8"/>
+            <wp:cNvGraphicFramePr>
+              <a:graphicFrameLocks xmlns:a="http://schemas.openxmlformats.org/drawingml/2006/main" noChangeAspect="1"/>
+            </wp:cNvGraphicFramePr>
+            <a:graphic xmlns:a="http://schemas.openxmlformats.org/drawingml/2006/main">
+              <a:graphicData uri="http://schemas.openxmlformats.org/drawingml/2006/picture">
+                <pic:pic xmlns:pic="http://schemas.openxmlformats.org/drawingml/2006/picture">
+                  <pic:nvPicPr>
+                    <pic:cNvPr id="8" name="35.PNG"/>
+                    <pic:cNvPicPr/>
+                  </pic:nvPicPr>
+                  <pic:blipFill>
+                    <a:blip r:embed="rId12">
+                      <a:extLst>
+                        <a:ext uri="{28A0092B-C50C-407E-A947-70E740481C1C}">
+                          <a14:useLocalDpi xmlns:a14="http://schemas.microsoft.com/office/drawing/2010/main" val="0"/>
+                        </a:ext>
+                      </a:extLst>
+                    </a:blip>
+                    <a:stretch>
+                      <a:fillRect/>
+                    </a:stretch>
+                  </pic:blipFill>
+                  <pic:spPr>
+                    <a:xfrm>
+                      <a:off x="0" y="0"/>
+                      <a:ext cx="3627120" cy="2667000"/>
+                    </a:xfrm>
+                    <a:prstGeom prst="rect">
+                      <a:avLst/>
+                    </a:prstGeom>
+                  </pic:spPr>
+                </pic:pic>
+              </a:graphicData>
+            </a:graphic>
+          </wp:anchor>
+        </w:drawing>
+      </w:r>
+      <w:bookmarkStart w:id="0" w:name="_GoBack"/>
+      <w:bookmarkEnd w:id="0"/>
     </w:p>
     <w:sectPr>
       <w:pgSz w:w="12240" w:h="15840"/>
@@ -1143,8 +1685,210 @@
 </file>
 
 <file path=word/numbering.xml><?xml version="1.0" encoding="utf-8"?>
-<w:numbering xmlns:wpc="http://schemas.microsoft.com/office/word/2010/wordprocessingCanvas" xmlns:cx="http://schemas.microsoft.com/office/drawing/2014/chartex" xmlns:cx1="http://schemas.microsoft.com/office/drawing/2015/9/8/chartex" xmlns:cx2="http://schemas.microsoft.com/office/drawing/2015/10/21/chartex" xmlns:cx3="http://schemas.microsoft.com/office/drawing/2016/5/9/chartex" xmlns:cx4="http://schemas.microsoft.com/office/drawing/2016/5/10/chartex" xmlns:cx5="http://schemas.microsoft.com/office/drawing/2016/5/11/chartex" xmlns:cx6="http://schemas.microsoft.com/office/drawing/2016/5/12/chartex" xmlns:cx7="http://schemas.microsoft.com/office/drawing/2016/5/13/chartex" xmlns:cx8="http://schemas.microsoft.com/office/drawing/2016/5/14/chartex" xmlns:mc="http://schemas.openxmlformats.org/markup-compatibility/2006" xmlns:aink="http://schemas.microsoft.com/office/drawing/2016/ink" xmlns:am3d="http://schemas.microsoft.com/office/drawing/2017/model3d" xmlns:o="urn:schemas-microsoft-com:office:office" xmlns:r="http://schemas.openxmlformats.org/officeDocument/2006/relationships" xmlns:m="http://schemas.openxmlformats.org/officeDocument/2006/math" xmlns:v="urn:schemas-microsoft-com:vml" xmlns:wp14="http://schemas.microsoft.com/office/word/2010/wordprocessingDrawing" xmlns:wp="http://schemas.openxmlformats.org/drawingml/2006/wordprocessingDrawing" xmlns:w10="urn:schemas-microsoft-com:office:word" xmlns:w="http://schemas.openxmlformats.org/wordprocessingml/2006/main" xmlns:w14="http://schemas.microsoft.com/office/word/2010/wordml" xmlns:w15="http://schemas.microsoft.com/office/word/2012/wordml" xmlns:w16cid="http://schemas.microsoft.com/office/word/2016/wordml/cid" xmlns:w16se="http://schemas.microsoft.com/office/word/2015/wordml/symex" xmlns:wpg="http://schemas.microsoft.com/office/word/2010/wordprocessingGroup" xmlns:wpi="http://schemas.microsoft.com/office/word/2010/wordprocessingInk" xmlns:wne="http://schemas.microsoft.com/office/word/2006/wordml" xmlns:wps="http://schemas.microsoft.com/office/word/2010/wordprocessingShape" mc:Ignorable="w14 w15 w16se w16cid wp14">
+<w:numbering xmlns:wpc="http://schemas.microsoft.com/office/word/2010/wordprocessingCanvas" xmlns:cx="http://schemas.microsoft.com/office/drawing/2014/chartex" xmlns:mc="http://schemas.openxmlformats.org/markup-compatibility/2006" xmlns:o="urn:schemas-microsoft-com:office:office" xmlns:r="http://schemas.openxmlformats.org/officeDocument/2006/relationships" xmlns:m="http://schemas.openxmlformats.org/officeDocument/2006/math" xmlns:v="urn:schemas-microsoft-com:vml" xmlns:wp14="http://schemas.microsoft.com/office/word/2010/wordprocessingDrawing" xmlns:wp="http://schemas.openxmlformats.org/drawingml/2006/wordprocessingDrawing" xmlns:w10="urn:schemas-microsoft-com:office:word" xmlns:w="http://schemas.openxmlformats.org/wordprocessingml/2006/main" xmlns:w14="http://schemas.microsoft.com/office/word/2010/wordml" xmlns:w15="http://schemas.microsoft.com/office/word/2012/wordml" xmlns:w16se="http://schemas.microsoft.com/office/word/2015/wordml/symex" xmlns:wpg="http://schemas.microsoft.com/office/word/2010/wordprocessingGroup" xmlns:wpi="http://schemas.microsoft.com/office/word/2010/wordprocessingInk" xmlns:wne="http://schemas.microsoft.com/office/word/2006/wordml" xmlns:wps="http://schemas.microsoft.com/office/word/2010/wordprocessingShape" mc:Ignorable="w14 w15 w16se wp14">
   <w:abstractNum w:abstractNumId="0" w15:restartNumberingAfterBreak="0">
+    <w:nsid w:val="3A5A5E13"/>
+    <w:multiLevelType w:val="hybridMultilevel"/>
+    <w:tmpl w:val="219A7B50"/>
+    <w:lvl w:ilvl="0" w:tplc="04090011">
+      <w:start w:val="1"/>
+      <w:numFmt w:val="decimal"/>
+      <w:lvlText w:val="%1)"/>
+      <w:lvlJc w:val="left"/>
+      <w:pPr>
+        <w:ind w:left="720" w:hanging="360"/>
+      </w:pPr>
+      <w:rPr>
+        <w:rFonts w:hint="default"/>
+      </w:rPr>
+    </w:lvl>
+    <w:lvl w:ilvl="1" w:tplc="04090019" w:tentative="1">
+      <w:start w:val="1"/>
+      <w:numFmt w:val="lowerLetter"/>
+      <w:lvlText w:val="%2."/>
+      <w:lvlJc w:val="left"/>
+      <w:pPr>
+        <w:ind w:left="1440" w:hanging="360"/>
+      </w:pPr>
+    </w:lvl>
+    <w:lvl w:ilvl="2" w:tplc="0409001B" w:tentative="1">
+      <w:start w:val="1"/>
+      <w:numFmt w:val="lowerRoman"/>
+      <w:lvlText w:val="%3."/>
+      <w:lvlJc w:val="right"/>
+      <w:pPr>
+        <w:ind w:left="2160" w:hanging="180"/>
+      </w:pPr>
+    </w:lvl>
+    <w:lvl w:ilvl="3" w:tplc="0409000F" w:tentative="1">
+      <w:start w:val="1"/>
+      <w:numFmt w:val="decimal"/>
+      <w:lvlText w:val="%4."/>
+      <w:lvlJc w:val="left"/>
+      <w:pPr>
+        <w:ind w:left="2880" w:hanging="360"/>
+      </w:pPr>
+    </w:lvl>
+    <w:lvl w:ilvl="4" w:tplc="04090019" w:tentative="1">
+      <w:start w:val="1"/>
+      <w:numFmt w:val="lowerLetter"/>
+      <w:lvlText w:val="%5."/>
+      <w:lvlJc w:val="left"/>
+      <w:pPr>
+        <w:ind w:left="3600" w:hanging="360"/>
+      </w:pPr>
+    </w:lvl>
+    <w:lvl w:ilvl="5" w:tplc="0409001B" w:tentative="1">
+      <w:start w:val="1"/>
+      <w:numFmt w:val="lowerRoman"/>
+      <w:lvlText w:val="%6."/>
+      <w:lvlJc w:val="right"/>
+      <w:pPr>
+        <w:ind w:left="4320" w:hanging="180"/>
+      </w:pPr>
+    </w:lvl>
+    <w:lvl w:ilvl="6" w:tplc="0409000F" w:tentative="1">
+      <w:start w:val="1"/>
+      <w:numFmt w:val="decimal"/>
+      <w:lvlText w:val="%7."/>
+      <w:lvlJc w:val="left"/>
+      <w:pPr>
+        <w:ind w:left="5040" w:hanging="360"/>
+      </w:pPr>
+    </w:lvl>
+    <w:lvl w:ilvl="7" w:tplc="04090019" w:tentative="1">
+      <w:start w:val="1"/>
+      <w:numFmt w:val="lowerLetter"/>
+      <w:lvlText w:val="%8."/>
+      <w:lvlJc w:val="left"/>
+      <w:pPr>
+        <w:ind w:left="5760" w:hanging="360"/>
+      </w:pPr>
+    </w:lvl>
+    <w:lvl w:ilvl="8" w:tplc="0409001B" w:tentative="1">
+      <w:start w:val="1"/>
+      <w:numFmt w:val="lowerRoman"/>
+      <w:lvlText w:val="%9."/>
+      <w:lvlJc w:val="right"/>
+      <w:pPr>
+        <w:ind w:left="6480" w:hanging="180"/>
+      </w:pPr>
+    </w:lvl>
+  </w:abstractNum>
+  <w:abstractNum w:abstractNumId="1" w15:restartNumberingAfterBreak="0">
+    <w:nsid w:val="621220F9"/>
+    <w:multiLevelType w:val="multilevel"/>
+    <w:tmpl w:val="36941778"/>
+    <w:lvl w:ilvl="0">
+      <w:start w:val="1"/>
+      <w:numFmt w:val="decimal"/>
+      <w:lvlText w:val="%1."/>
+      <w:lvlJc w:val="left"/>
+      <w:pPr>
+        <w:tabs>
+          <w:tab w:val="num" w:pos="630"/>
+        </w:tabs>
+        <w:ind w:left="630" w:hanging="360"/>
+      </w:pPr>
+    </w:lvl>
+    <w:lvl w:ilvl="1" w:tentative="1">
+      <w:start w:val="1"/>
+      <w:numFmt w:val="decimal"/>
+      <w:lvlText w:val="%2."/>
+      <w:lvlJc w:val="left"/>
+      <w:pPr>
+        <w:tabs>
+          <w:tab w:val="num" w:pos="1350"/>
+        </w:tabs>
+        <w:ind w:left="1350" w:hanging="360"/>
+      </w:pPr>
+    </w:lvl>
+    <w:lvl w:ilvl="2" w:tentative="1">
+      <w:start w:val="1"/>
+      <w:numFmt w:val="decimal"/>
+      <w:lvlText w:val="%3."/>
+      <w:lvlJc w:val="left"/>
+      <w:pPr>
+        <w:tabs>
+          <w:tab w:val="num" w:pos="2070"/>
+        </w:tabs>
+        <w:ind w:left="2070" w:hanging="360"/>
+      </w:pPr>
+    </w:lvl>
+    <w:lvl w:ilvl="3" w:tentative="1">
+      <w:start w:val="1"/>
+      <w:numFmt w:val="decimal"/>
+      <w:lvlText w:val="%4."/>
+      <w:lvlJc w:val="left"/>
+      <w:pPr>
+        <w:tabs>
+          <w:tab w:val="num" w:pos="2790"/>
+        </w:tabs>
+        <w:ind w:left="2790" w:hanging="360"/>
+      </w:pPr>
+    </w:lvl>
+    <w:lvl w:ilvl="4" w:tentative="1">
+      <w:start w:val="1"/>
+      <w:numFmt w:val="decimal"/>
+      <w:lvlText w:val="%5."/>
+      <w:lvlJc w:val="left"/>
+      <w:pPr>
+        <w:tabs>
+          <w:tab w:val="num" w:pos="3510"/>
+        </w:tabs>
+        <w:ind w:left="3510" w:hanging="360"/>
+      </w:pPr>
+    </w:lvl>
+    <w:lvl w:ilvl="5" w:tentative="1">
+      <w:start w:val="1"/>
+      <w:numFmt w:val="decimal"/>
+      <w:lvlText w:val="%6."/>
+      <w:lvlJc w:val="left"/>
+      <w:pPr>
+        <w:tabs>
+          <w:tab w:val="num" w:pos="4230"/>
+        </w:tabs>
+        <w:ind w:left="4230" w:hanging="360"/>
+      </w:pPr>
+    </w:lvl>
+    <w:lvl w:ilvl="6" w:tentative="1">
+      <w:start w:val="1"/>
+      <w:numFmt w:val="decimal"/>
+      <w:lvlText w:val="%7."/>
+      <w:lvlJc w:val="left"/>
+      <w:pPr>
+        <w:tabs>
+          <w:tab w:val="num" w:pos="4950"/>
+        </w:tabs>
+        <w:ind w:left="4950" w:hanging="360"/>
+      </w:pPr>
+    </w:lvl>
+    <w:lvl w:ilvl="7" w:tentative="1">
+      <w:start w:val="1"/>
+      <w:numFmt w:val="decimal"/>
+      <w:lvlText w:val="%8."/>
+      <w:lvlJc w:val="left"/>
+      <w:pPr>
+        <w:tabs>
+          <w:tab w:val="num" w:pos="5670"/>
+        </w:tabs>
+        <w:ind w:left="5670" w:hanging="360"/>
+      </w:pPr>
+    </w:lvl>
+    <w:lvl w:ilvl="8" w:tentative="1">
+      <w:start w:val="1"/>
+      <w:numFmt w:val="decimal"/>
+      <w:lvlText w:val="%9."/>
+      <w:lvlJc w:val="left"/>
+      <w:pPr>
+        <w:tabs>
+          <w:tab w:val="num" w:pos="6390"/>
+        </w:tabs>
+        <w:ind w:left="6390" w:hanging="360"/>
+      </w:pPr>
+    </w:lvl>
+  </w:abstractNum>
+  <w:abstractNum w:abstractNumId="2" w15:restartNumberingAfterBreak="0">
     <w:nsid w:val="7D311744"/>
     <w:multiLevelType w:val="hybridMultilevel"/>
     <w:tmpl w:val="67905CC4"/>
@@ -1258,13 +2002,19 @@
     </w:lvl>
   </w:abstractNum>
   <w:num w:numId="1">
+    <w:abstractNumId w:val="2"/>
+  </w:num>
+  <w:num w:numId="2">
     <w:abstractNumId w:val="0"/>
+  </w:num>
+  <w:num w:numId="3">
+    <w:abstractNumId w:val="1"/>
   </w:num>
 </w:numbering>
 </file>
 
 <file path=word/styles.xml><?xml version="1.0" encoding="utf-8"?>
-<w:styles xmlns:mc="http://schemas.openxmlformats.org/markup-compatibility/2006" xmlns:r="http://schemas.openxmlformats.org/officeDocument/2006/relationships" xmlns:w="http://schemas.openxmlformats.org/wordprocessingml/2006/main" xmlns:w14="http://schemas.microsoft.com/office/word/2010/wordml" xmlns:w15="http://schemas.microsoft.com/office/word/2012/wordml" xmlns:w16cid="http://schemas.microsoft.com/office/word/2016/wordml/cid" xmlns:w16se="http://schemas.microsoft.com/office/word/2015/wordml/symex" mc:Ignorable="w14 w15 w16se w16cid">
+<w:styles xmlns:mc="http://schemas.openxmlformats.org/markup-compatibility/2006" xmlns:r="http://schemas.openxmlformats.org/officeDocument/2006/relationships" xmlns:w="http://schemas.openxmlformats.org/wordprocessingml/2006/main" xmlns:w14="http://schemas.microsoft.com/office/word/2010/wordml" xmlns:w15="http://schemas.microsoft.com/office/word/2012/wordml" xmlns:w16se="http://schemas.microsoft.com/office/word/2015/wordml/symex" mc:Ignorable="w14 w15 w16se">
   <w:docDefaults>
     <w:rPrDefault>
       <w:rPr>
@@ -1280,7 +2030,7 @@
       </w:pPr>
     </w:pPrDefault>
   </w:docDefaults>
-  <w:latentStyles w:defLockedState="0" w:defUIPriority="99" w:defSemiHidden="0" w:defUnhideWhenUsed="0" w:defQFormat="0" w:count="375">
+  <w:latentStyles w:defLockedState="0" w:defUIPriority="99" w:defSemiHidden="0" w:defUnhideWhenUsed="0" w:defQFormat="0" w:count="371">
     <w:lsdException w:name="Normal" w:uiPriority="0" w:qFormat="1"/>
     <w:lsdException w:name="heading 1" w:uiPriority="9" w:qFormat="1"/>
     <w:lsdException w:name="heading 2" w:semiHidden="1" w:uiPriority="9" w:unhideWhenUsed="1" w:qFormat="1"/>
@@ -1652,10 +2402,6 @@
     <w:lsdException w:name="List Table 5 Dark Accent 6" w:uiPriority="50"/>
     <w:lsdException w:name="List Table 6 Colorful Accent 6" w:uiPriority="51"/>
     <w:lsdException w:name="List Table 7 Colorful Accent 6" w:uiPriority="52"/>
-    <w:lsdException w:name="Mention" w:semiHidden="1" w:unhideWhenUsed="1"/>
-    <w:lsdException w:name="Smart Hyperlink" w:semiHidden="1" w:unhideWhenUsed="1"/>
-    <w:lsdException w:name="Hashtag" w:semiHidden="1" w:unhideWhenUsed="1"/>
-    <w:lsdException w:name="Unresolved Mention" w:semiHidden="1" w:unhideWhenUsed="1"/>
   </w:latentStyles>
   <w:style w:type="paragraph" w:default="1" w:styleId="Normal">
     <w:name w:val="Normal"/>
@@ -1766,6 +2512,33 @@
       <w:ind w:left="720"/>
       <w:contextualSpacing/>
     </w:pPr>
+  </w:style>
+  <w:style w:type="paragraph" w:styleId="NormalWeb">
+    <w:name w:val="Normal (Web)"/>
+    <w:basedOn w:val="Normal"/>
+    <w:uiPriority w:val="99"/>
+    <w:semiHidden/>
+    <w:unhideWhenUsed/>
+    <w:rsid w:val="00C31C0A"/>
+    <w:pPr>
+      <w:spacing w:before="100" w:beforeAutospacing="1" w:after="100" w:afterAutospacing="1" w:line="240" w:lineRule="auto"/>
+    </w:pPr>
+    <w:rPr>
+      <w:rFonts w:ascii="Times New Roman" w:eastAsia="Times New Roman" w:hAnsi="Times New Roman" w:cs="Times New Roman"/>
+      <w:sz w:val="24"/>
+      <w:szCs w:val="24"/>
+    </w:rPr>
+  </w:style>
+  <w:style w:type="character" w:styleId="Strong">
+    <w:name w:val="Strong"/>
+    <w:basedOn w:val="DefaultParagraphFont"/>
+    <w:uiPriority w:val="22"/>
+    <w:qFormat/>
+    <w:rsid w:val="00C31C0A"/>
+    <w:rPr>
+      <w:b/>
+      <w:bCs/>
+    </w:rPr>
   </w:style>
 </w:styles>
 </file>

</xml_diff>

<commit_message>
Report adjusted for exp 5
</commit_message>
<xml_diff>
--- a/Report.docx
+++ b/Report.docx
@@ -1157,39 +1157,26 @@
         <w:rPr>
           <w:lang w:bidi="ar-EG"/>
         </w:rPr>
-        <w:t xml:space="preserve">For the following figures (Delta =0.3, Fs=200*10^3, low pass filter of order =32 and cutoff </w:t>
-      </w:r>
-      <w:proofErr w:type="spellStart"/>
-      <w:r>
-        <w:rPr>
-          <w:lang w:bidi="ar-EG"/>
-        </w:rPr>
-        <w:t>freq</w:t>
-      </w:r>
-      <w:proofErr w:type="spellEnd"/>
-      <w:r>
-        <w:rPr>
-          <w:lang w:bidi="ar-EG"/>
-        </w:rPr>
-        <w:t>=1000Hz)</w:t>
-      </w:r>
-    </w:p>
-    <w:p>
-      <w:pPr>
-        <w:pStyle w:val="ListParagraph"/>
-        <w:numPr>
-          <w:ilvl w:val="0"/>
-          <w:numId w:val="2"/>
-        </w:numPr>
-        <w:rPr>
-          <w:lang w:bidi="ar-EG"/>
-        </w:rPr>
-      </w:pPr>
-      <w:r>
-        <w:rPr>
-          <w:lang w:bidi="ar-EG"/>
-        </w:rPr>
-        <w:t>Sine wave modulation.</w:t>
+        <w:t xml:space="preserve">For the following </w:t>
+      </w:r>
+      <w:r>
+        <w:rPr>
+          <w:lang w:bidi="ar-EG"/>
+        </w:rPr>
+        <w:t xml:space="preserve">figures (Delta =0.3, Fs=10000) </w:t>
+      </w:r>
+    </w:p>
+    <w:p>
+      <w:pPr>
+        <w:rPr>
+          <w:lang w:bidi="ar-EG"/>
+        </w:rPr>
+      </w:pPr>
+      <w:r>
+        <w:rPr>
+          <w:lang w:bidi="ar-EG"/>
+        </w:rPr>
+        <w:t>Sine wave modulation:</w:t>
       </w:r>
     </w:p>
     <w:p>
@@ -1201,13 +1188,12 @@
       <w:r>
         <w:rPr>
           <w:noProof/>
-          <w:rtl/>
         </w:rPr>
         <w:drawing>
           <wp:inline distT="0" distB="0" distL="0" distR="0">
-            <wp:extent cx="5220152" cy="4023709"/>
+            <wp:extent cx="6858000" cy="3342640"/>
             <wp:effectExtent l="0" t="0" r="0" b="0"/>
-            <wp:docPr id="2" name="Picture 2"/>
+            <wp:docPr id="9" name="Picture 9"/>
             <wp:cNvGraphicFramePr>
               <a:graphicFrameLocks xmlns:a="http://schemas.openxmlformats.org/drawingml/2006/main" noChangeAspect="1"/>
             </wp:cNvGraphicFramePr>
@@ -1215,7 +1201,7 @@
               <a:graphicData uri="http://schemas.openxmlformats.org/drawingml/2006/picture">
                 <pic:pic xmlns:pic="http://schemas.openxmlformats.org/drawingml/2006/picture">
                   <pic:nvPicPr>
-                    <pic:cNvPr id="2" name="sinewave.PNG"/>
+                    <pic:cNvPr id="9" name="sinewave.PNG"/>
                     <pic:cNvPicPr/>
                   </pic:nvPicPr>
                   <pic:blipFill>
@@ -1233,7 +1219,7 @@
                   <pic:spPr>
                     <a:xfrm>
                       <a:off x="0" y="0"/>
-                      <a:ext cx="5220152" cy="4023709"/>
+                      <a:ext cx="6858000" cy="3342640"/>
                     </a:xfrm>
                     <a:prstGeom prst="rect">
                       <a:avLst/>
@@ -1249,28 +1235,40 @@
     <w:p>
       <w:pPr>
         <w:rPr>
-          <w:lang w:bidi="ar-EG"/>
-        </w:rPr>
-      </w:pPr>
-    </w:p>
-    <w:p>
-      <w:pPr>
-        <w:rPr>
-          <w:lang w:bidi="ar-EG"/>
-        </w:rPr>
-      </w:pPr>
-      <w:r>
-        <w:rPr>
-          <w:lang w:bidi="ar-EG"/>
-        </w:rPr>
-        <w:lastRenderedPageBreak/>
+          <w:b/>
+          <w:bCs/>
+          <w:sz w:val="32"/>
+          <w:szCs w:val="32"/>
+          <w:lang w:bidi="ar-EG"/>
+        </w:rPr>
+      </w:pPr>
+      <w:r>
+        <w:rPr>
+          <w:b/>
+          <w:bCs/>
+          <w:sz w:val="32"/>
+          <w:szCs w:val="32"/>
+          <w:lang w:bidi="ar-EG"/>
+        </w:rPr>
+        <w:t>The mean-squared error is 0.0012</w:t>
+      </w:r>
+    </w:p>
+    <w:p>
+      <w:pPr>
+        <w:rPr>
+          <w:lang w:bidi="ar-EG"/>
+        </w:rPr>
+      </w:pPr>
+      <w:r>
+        <w:rPr>
+          <w:lang w:bidi="ar-EG"/>
+        </w:rPr>
         <w:t>2)Square wave modulation.</w:t>
       </w:r>
     </w:p>
     <w:p>
       <w:pPr>
         <w:rPr>
-          <w:rtl/>
           <w:lang w:bidi="ar-EG"/>
         </w:rPr>
       </w:pPr>
@@ -1279,11 +1277,12 @@
           <w:noProof/>
           <w:rtl/>
         </w:rPr>
+        <w:lastRenderedPageBreak/>
         <w:drawing>
           <wp:inline distT="0" distB="0" distL="0" distR="0">
-            <wp:extent cx="5661660" cy="3916679"/>
-            <wp:effectExtent l="0" t="0" r="0" b="8255"/>
-            <wp:docPr id="6" name="Picture 6"/>
+            <wp:extent cx="6858000" cy="3080385"/>
+            <wp:effectExtent l="0" t="0" r="0" b="5715"/>
+            <wp:docPr id="12" name="Picture 12"/>
             <wp:cNvGraphicFramePr>
               <a:graphicFrameLocks xmlns:a="http://schemas.openxmlformats.org/drawingml/2006/main" noChangeAspect="1"/>
             </wp:cNvGraphicFramePr>
@@ -1291,7 +1290,7 @@
               <a:graphicData uri="http://schemas.openxmlformats.org/drawingml/2006/picture">
                 <pic:pic xmlns:pic="http://schemas.openxmlformats.org/drawingml/2006/picture">
                   <pic:nvPicPr>
-                    <pic:cNvPr id="6" name="sqaurewave.PNG"/>
+                    <pic:cNvPr id="12" name="squarehebab.PNG"/>
                     <pic:cNvPicPr/>
                   </pic:nvPicPr>
                   <pic:blipFill>
@@ -1309,7 +1308,7 @@
                   <pic:spPr>
                     <a:xfrm>
                       <a:off x="0" y="0"/>
-                      <a:ext cx="5692479" cy="3937999"/>
+                      <a:ext cx="6858000" cy="3080385"/>
                     </a:xfrm>
                     <a:prstGeom prst="rect">
                       <a:avLst/>
@@ -1325,6 +1324,28 @@
     <w:p>
       <w:pPr>
         <w:rPr>
+          <w:b/>
+          <w:bCs/>
+          <w:sz w:val="32"/>
+          <w:szCs w:val="32"/>
+          <w:rtl/>
+          <w:lang w:bidi="ar-EG"/>
+        </w:rPr>
+      </w:pPr>
+      <w:r>
+        <w:rPr>
+          <w:b/>
+          <w:bCs/>
+          <w:sz w:val="32"/>
+          <w:szCs w:val="32"/>
+          <w:lang w:bidi="ar-EG"/>
+        </w:rPr>
+        <w:t>The mean-squared error is 0.0627.</w:t>
+      </w:r>
+    </w:p>
+    <w:p>
+      <w:pPr>
+        <w:rPr>
           <w:lang w:bidi="ar-EG"/>
         </w:rPr>
       </w:pPr>
@@ -1344,13 +1365,12 @@
       <w:r>
         <w:rPr>
           <w:noProof/>
-          <w:rtl/>
         </w:rPr>
         <w:drawing>
           <wp:inline distT="0" distB="0" distL="0" distR="0">
-            <wp:extent cx="5669280" cy="3931920"/>
-            <wp:effectExtent l="0" t="0" r="7620" b="0"/>
-            <wp:docPr id="7" name="Picture 7"/>
+            <wp:extent cx="6858000" cy="3536950"/>
+            <wp:effectExtent l="0" t="0" r="0" b="6350"/>
+            <wp:docPr id="14" name="Picture 14"/>
             <wp:cNvGraphicFramePr>
               <a:graphicFrameLocks xmlns:a="http://schemas.openxmlformats.org/drawingml/2006/main" noChangeAspect="1"/>
             </wp:cNvGraphicFramePr>
@@ -1358,7 +1378,7 @@
               <a:graphicData uri="http://schemas.openxmlformats.org/drawingml/2006/picture">
                 <pic:pic xmlns:pic="http://schemas.openxmlformats.org/drawingml/2006/picture">
                   <pic:nvPicPr>
-                    <pic:cNvPr id="7" name="Dc signal.PNG"/>
+                    <pic:cNvPr id="14" name="Dc signal.PNG"/>
                     <pic:cNvPicPr/>
                   </pic:nvPicPr>
                   <pic:blipFill>
@@ -1376,7 +1396,7 @@
                   <pic:spPr>
                     <a:xfrm>
                       <a:off x="0" y="0"/>
-                      <a:ext cx="5669773" cy="3932262"/>
+                      <a:ext cx="6858000" cy="3536950"/>
                     </a:xfrm>
                     <a:prstGeom prst="rect">
                       <a:avLst/>
@@ -1392,9 +1412,23 @@
     <w:p>
       <w:pPr>
         <w:rPr>
-          <w:lang w:bidi="ar-EG"/>
-        </w:rPr>
-      </w:pPr>
+          <w:b/>
+          <w:bCs/>
+          <w:sz w:val="32"/>
+          <w:szCs w:val="32"/>
+          <w:lang w:bidi="ar-EG"/>
+        </w:rPr>
+      </w:pPr>
+      <w:r>
+        <w:rPr>
+          <w:b/>
+          <w:bCs/>
+          <w:sz w:val="32"/>
+          <w:szCs w:val="32"/>
+          <w:lang w:bidi="ar-EG"/>
+        </w:rPr>
+        <w:t>The mean-squared error is 0.2297</w:t>
+      </w:r>
     </w:p>
     <w:p>
       <w:pPr>
@@ -1422,7 +1456,6 @@
           <w:u w:val="single"/>
           <w:lang w:bidi="ar-EG"/>
         </w:rPr>
-        <w:lastRenderedPageBreak/>
         <w:t>Comment:</w:t>
       </w:r>
     </w:p>
@@ -1461,6 +1494,7 @@
           <w:u w:val="single"/>
           <w:lang w:bidi="ar-EG"/>
         </w:rPr>
+        <w:lastRenderedPageBreak/>
         <w:t>How to overcome errors that result from delta modulation?</w:t>
       </w:r>
     </w:p>
@@ -1571,6 +1605,7 @@
           <w:rFonts w:asciiTheme="minorHAnsi" w:eastAsiaTheme="minorHAnsi" w:hAnsiTheme="minorHAnsi" w:cstheme="minorBidi"/>
           <w:sz w:val="22"/>
           <w:szCs w:val="22"/>
+          <w:rtl/>
           <w:lang w:bidi="ar-EG"/>
         </w:rPr>
       </w:pPr>
@@ -1603,17 +1638,8 @@
         </w:rPr>
         <w:t xml:space="preserve"> the step size is increased. Also, if the input is varying slowly, the step size is reduced. Then this method is known as Adaptive Delta Modulation (ADM). The adaptive delta modulators can take continuous changes in the step size or discrete changes in the step size</w:t>
       </w:r>
-    </w:p>
-    <w:p>
-      <w:pPr>
-        <w:rPr>
-          <w:b/>
-          <w:bCs/>
-          <w:u w:val="single"/>
-          <w:rtl/>
-          <w:lang w:bidi="ar-EG"/>
-        </w:rPr>
-      </w:pPr>
+      <w:bookmarkStart w:id="0" w:name="_GoBack"/>
+      <w:bookmarkEnd w:id="0"/>
       <w:r>
         <w:rPr>
           <w:b/>
@@ -1622,7 +1648,7 @@
           <w:u w:val="single"/>
         </w:rPr>
         <w:drawing>
-          <wp:anchor distT="0" distB="0" distL="114300" distR="114300" simplePos="0" relativeHeight="251658240" behindDoc="0" locked="0" layoutInCell="1" allowOverlap="1">
+          <wp:anchor distT="0" distB="0" distL="114300" distR="114300" simplePos="0" relativeHeight="251658240" behindDoc="0" locked="0" layoutInCell="1" allowOverlap="1" wp14:anchorId="0C26B5E0" wp14:editId="441C1789">
             <wp:simplePos x="457200" y="5356860"/>
             <wp:positionH relativeFrom="margin">
               <wp:align>center</wp:align>
@@ -1671,8 +1697,6 @@
           </wp:anchor>
         </w:drawing>
       </w:r>
-      <w:bookmarkStart w:id="0" w:name="_GoBack"/>
-      <w:bookmarkEnd w:id="0"/>
     </w:p>
     <w:sectPr>
       <w:pgSz w:w="12240" w:h="15840"/>
@@ -2517,7 +2541,6 @@
     <w:name w:val="Normal (Web)"/>
     <w:basedOn w:val="Normal"/>
     <w:uiPriority w:val="99"/>
-    <w:semiHidden/>
     <w:unhideWhenUsed/>
     <w:rsid w:val="00C31C0A"/>
     <w:pPr>

</xml_diff>